<commit_message>
Public 2 - Commented GitLatch Commit @ 2023-7-8-0-57-58-636
</commit_message>
<xml_diff>
--- a/LoremPublicDOC.docx
+++ b/LoremPublicDOC.docx
@@ -18,175 +18,7 @@
           <w:rFonts w:ascii="Vollkorn" w:hAnsi="Vollkorn" w:cs="Open Sans"/>
           <w:color w:val="000000" w:themeColor="text1" w:themeTint="FF" w:themeShade="FF"/>
         </w:rPr>
-        <w:t xml:space="preserve">Lorem, dolor </w:t>
-      </w:r>
-      <w:r>
-        <w:rPr>
-          <w:rFonts w:ascii="Vollkorn" w:hAnsi="Vollkorn" w:cs="Open Sans"/>
-          <w:color w:val="000000" w:themeColor="text1" w:themeTint="FF" w:themeShade="FF"/>
-        </w:rPr>
-        <w:t>sit</w:t>
-      </w:r>
-      <w:r>
-        <w:rPr>
-          <w:rFonts w:ascii="Vollkorn" w:hAnsi="Vollkorn" w:cs="Open Sans"/>
-          <w:color w:val="000000" w:themeColor="text1" w:themeTint="FF" w:themeShade="FF"/>
-        </w:rPr>
-        <w:t xml:space="preserve"> </w:t>
-      </w:r>
-      <w:r>
-        <w:rPr>
-          <w:rFonts w:ascii="Vollkorn" w:hAnsi="Vollkorn" w:cs="Open Sans"/>
-          <w:color w:val="000000" w:themeColor="text1" w:themeTint="FF" w:themeShade="FF"/>
-        </w:rPr>
-        <w:t>amet</w:t>
-      </w:r>
-      <w:r>
-        <w:rPr>
-          <w:rFonts w:ascii="Vollkorn" w:hAnsi="Vollkorn" w:cs="Open Sans"/>
-          <w:color w:val="000000" w:themeColor="text1" w:themeTint="FF" w:themeShade="FF"/>
-        </w:rPr>
-        <w:t xml:space="preserve">, PUBLIC </w:t>
-      </w:r>
-      <w:r>
-        <w:rPr>
-          <w:rFonts w:ascii="Vollkorn" w:hAnsi="Vollkorn" w:cs="Open Sans"/>
-          <w:color w:val="000000" w:themeColor="text1" w:themeTint="FF" w:themeShade="FF"/>
-        </w:rPr>
-        <w:t>consectetur</w:t>
-      </w:r>
-      <w:r>
-        <w:rPr>
-          <w:rFonts w:ascii="Vollkorn" w:hAnsi="Vollkorn" w:cs="Open Sans"/>
-          <w:color w:val="000000" w:themeColor="text1" w:themeTint="FF" w:themeShade="FF"/>
-        </w:rPr>
-        <w:t xml:space="preserve"> </w:t>
-      </w:r>
-      <w:r>
-        <w:rPr>
-          <w:rFonts w:ascii="Vollkorn" w:hAnsi="Vollkorn" w:cs="Open Sans"/>
-          <w:color w:val="000000" w:themeColor="text1" w:themeTint="FF" w:themeShade="FF"/>
-        </w:rPr>
-        <w:t>adipiscing</w:t>
-      </w:r>
-      <w:r>
-        <w:rPr>
-          <w:rFonts w:ascii="Vollkorn" w:hAnsi="Vollkorn" w:cs="Open Sans"/>
-          <w:color w:val="000000" w:themeColor="text1" w:themeTint="FF" w:themeShade="FF"/>
-        </w:rPr>
-        <w:t xml:space="preserve"> </w:t>
-      </w:r>
-      <w:r>
-        <w:rPr>
-          <w:rFonts w:ascii="Vollkorn" w:hAnsi="Vollkorn" w:cs="Open Sans"/>
-          <w:color w:val="000000" w:themeColor="text1" w:themeTint="FF" w:themeShade="FF"/>
-        </w:rPr>
-        <w:t>elit</w:t>
-      </w:r>
-      <w:r>
-        <w:rPr>
-          <w:rFonts w:ascii="Vollkorn" w:hAnsi="Vollkorn" w:cs="Open Sans"/>
-          <w:color w:val="000000" w:themeColor="text1" w:themeTint="FF" w:themeShade="FF"/>
-        </w:rPr>
-        <w:t xml:space="preserve">. </w:t>
-      </w:r>
-      <w:r>
-        <w:rPr>
-          <w:rFonts w:ascii="Vollkorn" w:hAnsi="Vollkorn" w:cs="Open Sans"/>
-          <w:color w:val="000000" w:themeColor="text1" w:themeTint="FF" w:themeShade="FF"/>
-        </w:rPr>
-        <w:t>Curabitur</w:t>
-      </w:r>
-      <w:r>
-        <w:rPr>
-          <w:rFonts w:ascii="Vollkorn" w:hAnsi="Vollkorn" w:cs="Open Sans"/>
-          <w:color w:val="000000" w:themeColor="text1" w:themeTint="FF" w:themeShade="FF"/>
-        </w:rPr>
-        <w:t xml:space="preserve"> at nisi </w:t>
-      </w:r>
-      <w:r>
-        <w:rPr>
-          <w:rFonts w:ascii="Vollkorn" w:hAnsi="Vollkorn" w:cs="Open Sans"/>
-          <w:color w:val="000000" w:themeColor="text1" w:themeTint="FF" w:themeShade="FF"/>
-        </w:rPr>
-        <w:t>metus</w:t>
-      </w:r>
-      <w:r>
-        <w:rPr>
-          <w:rFonts w:ascii="Vollkorn" w:hAnsi="Vollkorn" w:cs="Open Sans"/>
-          <w:color w:val="000000" w:themeColor="text1" w:themeTint="FF" w:themeShade="FF"/>
-        </w:rPr>
-        <w:t xml:space="preserve">. Proin </w:t>
-      </w:r>
-      <w:r>
-        <w:rPr>
-          <w:rFonts w:ascii="Vollkorn" w:hAnsi="Vollkorn" w:cs="Open Sans"/>
-          <w:color w:val="000000" w:themeColor="text1" w:themeTint="FF" w:themeShade="FF"/>
-        </w:rPr>
-        <w:t>sollicitudin</w:t>
-      </w:r>
-      <w:r>
-        <w:rPr>
-          <w:rFonts w:ascii="Vollkorn" w:hAnsi="Vollkorn" w:cs="Open Sans"/>
-          <w:color w:val="000000" w:themeColor="text1" w:themeTint="FF" w:themeShade="FF"/>
-        </w:rPr>
-        <w:t xml:space="preserve"> </w:t>
-      </w:r>
-      <w:r>
-        <w:rPr>
-          <w:rFonts w:ascii="Vollkorn" w:hAnsi="Vollkorn" w:cs="Open Sans"/>
-          <w:color w:val="000000" w:themeColor="text1" w:themeTint="FF" w:themeShade="FF"/>
-        </w:rPr>
-        <w:t>neque</w:t>
-      </w:r>
-      <w:r>
-        <w:rPr>
-          <w:rFonts w:ascii="Vollkorn" w:hAnsi="Vollkorn" w:cs="Open Sans"/>
-          <w:color w:val="000000" w:themeColor="text1" w:themeTint="FF" w:themeShade="FF"/>
-        </w:rPr>
-        <w:t xml:space="preserve"> </w:t>
-      </w:r>
-      <w:r>
-        <w:rPr>
-          <w:rFonts w:ascii="Vollkorn" w:hAnsi="Vollkorn" w:cs="Open Sans"/>
-          <w:color w:val="000000" w:themeColor="text1" w:themeTint="FF" w:themeShade="FF"/>
-        </w:rPr>
-        <w:t>sollicitudin</w:t>
-      </w:r>
-      <w:r>
-        <w:rPr>
-          <w:rFonts w:ascii="Vollkorn" w:hAnsi="Vollkorn" w:cs="Open Sans"/>
-          <w:color w:val="000000" w:themeColor="text1" w:themeTint="FF" w:themeShade="FF"/>
-        </w:rPr>
-        <w:t xml:space="preserve"> </w:t>
-      </w:r>
-      <w:r>
-        <w:rPr>
-          <w:rFonts w:ascii="Vollkorn" w:hAnsi="Vollkorn" w:cs="Open Sans"/>
-          <w:color w:val="000000" w:themeColor="text1" w:themeTint="FF" w:themeShade="FF"/>
-        </w:rPr>
-        <w:t>euismod</w:t>
-      </w:r>
-      <w:r>
-        <w:rPr>
-          <w:rFonts w:ascii="Vollkorn" w:hAnsi="Vollkorn" w:cs="Open Sans"/>
-          <w:color w:val="000000" w:themeColor="text1" w:themeTint="FF" w:themeShade="FF"/>
-        </w:rPr>
-        <w:t xml:space="preserve"> </w:t>
-      </w:r>
-      <w:r>
-        <w:rPr>
-          <w:rFonts w:ascii="Vollkorn" w:hAnsi="Vollkorn" w:cs="Open Sans"/>
-          <w:color w:val="000000" w:themeColor="text1" w:themeTint="FF" w:themeShade="FF"/>
-        </w:rPr>
-        <w:t>scelerisque</w:t>
-      </w:r>
-      <w:r>
-        <w:rPr>
-          <w:rFonts w:ascii="Vollkorn" w:hAnsi="Vollkorn" w:cs="Open Sans"/>
-          <w:color w:val="000000" w:themeColor="text1" w:themeTint="FF" w:themeShade="FF"/>
-        </w:rPr>
-        <w:t xml:space="preserve">. </w:t>
+        <w:t xml:space="preserve">Lorem, dolor sit amet, PUBLIC 2 consectetur adipiscing elit. Curabitur at nisi metus. Proin sollicitudin neque sollicitudin euismod scelerisque. </w:t>
       </w:r>
       <w:r>
         <w:rPr>
@@ -194,7 +26,14 @@
           <w:color w:val="000000" w:themeColor="text1" w:themeTint="FF" w:themeShade="FF"/>
           <w:lang w:val="pt-PT"/>
         </w:rPr>
-        <w:t>Integer</w:t>
+        <w:t xml:space="preserve">Integer facilisis magna lectus. Cras vel sapien magna. Pellentesque dignissim ornare elementum. Morbi ac ultricies enim, quis egestas ipsum. Nunc lobortis, nunc vitae interdum semper, lorem ex porta odio, a congue lectus dui ac magna. </w:t>
+      </w:r>
+      <w:r>
+        <w:rPr>
+          <w:rFonts w:ascii="Vollkorn" w:hAnsi="Vollkorn" w:cs="Open Sans"/>
+          <w:color w:val="000000" w:themeColor="text1" w:themeTint="FF" w:themeShade="FF"/>
+        </w:rPr>
+        <w:t xml:space="preserve">Sed sed est consectetur, bibendum est ac, maximus quam. Mauris elementum dictum turpis ac vehicula. </w:t>
       </w:r>
       <w:r>
         <w:rPr>
@@ -202,1194 +41,14 @@
           <w:color w:val="000000" w:themeColor="text1" w:themeTint="FF" w:themeShade="FF"/>
           <w:lang w:val="pt-PT"/>
         </w:rPr>
-        <w:t xml:space="preserve"> </w:t>
+        <w:t xml:space="preserve">Nullam vel luctus metus. Suspendisse dui ipsum, pretium at diam sit amet, tincidunt aliquam metus. Etiam sagittis vitae velit gravida mattis. Maecenas ut diam metus. Fusce tempus, purus ac bibendum maximus, massa velit semper tellus, at vestibulum ligula libero ut augue. </w:t>
       </w:r>
       <w:r>
         <w:rPr>
           <w:rFonts w:ascii="Vollkorn" w:hAnsi="Vollkorn" w:cs="Open Sans"/>
           <w:color w:val="000000" w:themeColor="text1" w:themeTint="FF" w:themeShade="FF"/>
-          <w:lang w:val="pt-PT"/>
-        </w:rPr>
-        <w:t>facilisis</w:t>
-      </w:r>
-      <w:r>
-        <w:rPr>
-          <w:rFonts w:ascii="Vollkorn" w:hAnsi="Vollkorn" w:cs="Open Sans"/>
-          <w:color w:val="000000" w:themeColor="text1" w:themeTint="FF" w:themeShade="FF"/>
-          <w:lang w:val="pt-PT"/>
-        </w:rPr>
-        <w:t xml:space="preserve"> magna </w:t>
-      </w:r>
-      <w:r>
-        <w:rPr>
-          <w:rFonts w:ascii="Vollkorn" w:hAnsi="Vollkorn" w:cs="Open Sans"/>
-          <w:color w:val="000000" w:themeColor="text1" w:themeTint="FF" w:themeShade="FF"/>
-          <w:lang w:val="pt-PT"/>
-        </w:rPr>
-        <w:t>lectus</w:t>
-      </w:r>
-      <w:r>
-        <w:rPr>
-          <w:rFonts w:ascii="Vollkorn" w:hAnsi="Vollkorn" w:cs="Open Sans"/>
-          <w:color w:val="000000" w:themeColor="text1" w:themeTint="FF" w:themeShade="FF"/>
-          <w:lang w:val="pt-PT"/>
-        </w:rPr>
-        <w:t xml:space="preserve">. </w:t>
-      </w:r>
-      <w:r>
-        <w:rPr>
-          <w:rFonts w:ascii="Vollkorn" w:hAnsi="Vollkorn" w:cs="Open Sans"/>
-          <w:color w:val="000000" w:themeColor="text1" w:themeTint="FF" w:themeShade="FF"/>
-          <w:lang w:val="pt-PT"/>
-        </w:rPr>
-        <w:t>Cras</w:t>
-      </w:r>
-      <w:r>
-        <w:rPr>
-          <w:rFonts w:ascii="Vollkorn" w:hAnsi="Vollkorn" w:cs="Open Sans"/>
-          <w:color w:val="000000" w:themeColor="text1" w:themeTint="FF" w:themeShade="FF"/>
-          <w:lang w:val="pt-PT"/>
-        </w:rPr>
-        <w:t xml:space="preserve"> </w:t>
-      </w:r>
-      <w:r>
-        <w:rPr>
-          <w:rFonts w:ascii="Vollkorn" w:hAnsi="Vollkorn" w:cs="Open Sans"/>
-          <w:color w:val="000000" w:themeColor="text1" w:themeTint="FF" w:themeShade="FF"/>
-          <w:lang w:val="pt-PT"/>
-        </w:rPr>
-        <w:t>vel</w:t>
-      </w:r>
-      <w:r>
-        <w:rPr>
-          <w:rFonts w:ascii="Vollkorn" w:hAnsi="Vollkorn" w:cs="Open Sans"/>
-          <w:color w:val="000000" w:themeColor="text1" w:themeTint="FF" w:themeShade="FF"/>
-          <w:lang w:val="pt-PT"/>
-        </w:rPr>
-        <w:t xml:space="preserve"> </w:t>
-      </w:r>
-      <w:r>
-        <w:rPr>
-          <w:rFonts w:ascii="Vollkorn" w:hAnsi="Vollkorn" w:cs="Open Sans"/>
-          <w:color w:val="000000" w:themeColor="text1" w:themeTint="FF" w:themeShade="FF"/>
-          <w:lang w:val="pt-PT"/>
-        </w:rPr>
-        <w:t>sapien</w:t>
-      </w:r>
-      <w:r>
-        <w:rPr>
-          <w:rFonts w:ascii="Vollkorn" w:hAnsi="Vollkorn" w:cs="Open Sans"/>
-          <w:color w:val="000000" w:themeColor="text1" w:themeTint="FF" w:themeShade="FF"/>
-          <w:lang w:val="pt-PT"/>
-        </w:rPr>
-        <w:t xml:space="preserve"> magna. </w:t>
-      </w:r>
-      <w:r>
-        <w:rPr>
-          <w:rFonts w:ascii="Vollkorn" w:hAnsi="Vollkorn" w:cs="Open Sans"/>
-          <w:color w:val="000000" w:themeColor="text1" w:themeTint="FF" w:themeShade="FF"/>
-          <w:lang w:val="pt-PT"/>
-        </w:rPr>
-        <w:t>Pellentesque</w:t>
-      </w:r>
-      <w:r>
-        <w:rPr>
-          <w:rFonts w:ascii="Vollkorn" w:hAnsi="Vollkorn" w:cs="Open Sans"/>
-          <w:color w:val="000000" w:themeColor="text1" w:themeTint="FF" w:themeShade="FF"/>
-          <w:lang w:val="pt-PT"/>
-        </w:rPr>
-        <w:t xml:space="preserve"> </w:t>
-      </w:r>
-      <w:r>
-        <w:rPr>
-          <w:rFonts w:ascii="Vollkorn" w:hAnsi="Vollkorn" w:cs="Open Sans"/>
-          <w:color w:val="000000" w:themeColor="text1" w:themeTint="FF" w:themeShade="FF"/>
-          <w:lang w:val="pt-PT"/>
-        </w:rPr>
-        <w:t>dignissim</w:t>
-      </w:r>
-      <w:r>
-        <w:rPr>
-          <w:rFonts w:ascii="Vollkorn" w:hAnsi="Vollkorn" w:cs="Open Sans"/>
-          <w:color w:val="000000" w:themeColor="text1" w:themeTint="FF" w:themeShade="FF"/>
-          <w:lang w:val="pt-PT"/>
-        </w:rPr>
-        <w:t xml:space="preserve"> </w:t>
-      </w:r>
-      <w:r>
-        <w:rPr>
-          <w:rFonts w:ascii="Vollkorn" w:hAnsi="Vollkorn" w:cs="Open Sans"/>
-          <w:color w:val="000000" w:themeColor="text1" w:themeTint="FF" w:themeShade="FF"/>
-          <w:lang w:val="pt-PT"/>
-        </w:rPr>
-        <w:t>ornare</w:t>
-      </w:r>
-      <w:r>
-        <w:rPr>
-          <w:rFonts w:ascii="Vollkorn" w:hAnsi="Vollkorn" w:cs="Open Sans"/>
-          <w:color w:val="000000" w:themeColor="text1" w:themeTint="FF" w:themeShade="FF"/>
-          <w:lang w:val="pt-PT"/>
-        </w:rPr>
-        <w:t xml:space="preserve"> </w:t>
-      </w:r>
-      <w:r>
-        <w:rPr>
-          <w:rFonts w:ascii="Vollkorn" w:hAnsi="Vollkorn" w:cs="Open Sans"/>
-          <w:color w:val="000000" w:themeColor="text1" w:themeTint="FF" w:themeShade="FF"/>
-          <w:lang w:val="pt-PT"/>
-        </w:rPr>
-        <w:t>elementum</w:t>
-      </w:r>
-      <w:r>
-        <w:rPr>
-          <w:rFonts w:ascii="Vollkorn" w:hAnsi="Vollkorn" w:cs="Open Sans"/>
-          <w:color w:val="000000" w:themeColor="text1" w:themeTint="FF" w:themeShade="FF"/>
-          <w:lang w:val="pt-PT"/>
-        </w:rPr>
-        <w:t xml:space="preserve">. </w:t>
-      </w:r>
-      <w:r>
-        <w:rPr>
-          <w:rFonts w:ascii="Vollkorn" w:hAnsi="Vollkorn" w:cs="Open Sans"/>
-          <w:color w:val="000000" w:themeColor="text1" w:themeTint="FF" w:themeShade="FF"/>
-          <w:lang w:val="pt-PT"/>
-        </w:rPr>
-        <w:t>Morbi</w:t>
-      </w:r>
-      <w:r>
-        <w:rPr>
-          <w:rFonts w:ascii="Vollkorn" w:hAnsi="Vollkorn" w:cs="Open Sans"/>
-          <w:color w:val="000000" w:themeColor="text1" w:themeTint="FF" w:themeShade="FF"/>
-          <w:lang w:val="pt-PT"/>
-        </w:rPr>
-        <w:t xml:space="preserve"> </w:t>
-      </w:r>
-      <w:r>
-        <w:rPr>
-          <w:rFonts w:ascii="Vollkorn" w:hAnsi="Vollkorn" w:cs="Open Sans"/>
-          <w:color w:val="000000" w:themeColor="text1" w:themeTint="FF" w:themeShade="FF"/>
-          <w:lang w:val="pt-PT"/>
-        </w:rPr>
-        <w:t>ac</w:t>
-      </w:r>
-      <w:r>
-        <w:rPr>
-          <w:rFonts w:ascii="Vollkorn" w:hAnsi="Vollkorn" w:cs="Open Sans"/>
-          <w:color w:val="000000" w:themeColor="text1" w:themeTint="FF" w:themeShade="FF"/>
-          <w:lang w:val="pt-PT"/>
-        </w:rPr>
-        <w:t xml:space="preserve"> </w:t>
-      </w:r>
-      <w:r>
-        <w:rPr>
-          <w:rFonts w:ascii="Vollkorn" w:hAnsi="Vollkorn" w:cs="Open Sans"/>
-          <w:color w:val="000000" w:themeColor="text1" w:themeTint="FF" w:themeShade="FF"/>
-          <w:lang w:val="pt-PT"/>
-        </w:rPr>
-        <w:t>ultricies</w:t>
-      </w:r>
-      <w:r>
-        <w:rPr>
-          <w:rFonts w:ascii="Vollkorn" w:hAnsi="Vollkorn" w:cs="Open Sans"/>
-          <w:color w:val="000000" w:themeColor="text1" w:themeTint="FF" w:themeShade="FF"/>
-          <w:lang w:val="pt-PT"/>
-        </w:rPr>
-        <w:t xml:space="preserve"> </w:t>
-      </w:r>
-      <w:r>
-        <w:rPr>
-          <w:rFonts w:ascii="Vollkorn" w:hAnsi="Vollkorn" w:cs="Open Sans"/>
-          <w:color w:val="000000" w:themeColor="text1" w:themeTint="FF" w:themeShade="FF"/>
-          <w:lang w:val="pt-PT"/>
-        </w:rPr>
-        <w:t>enim</w:t>
-      </w:r>
-      <w:r>
-        <w:rPr>
-          <w:rFonts w:ascii="Vollkorn" w:hAnsi="Vollkorn" w:cs="Open Sans"/>
-          <w:color w:val="000000" w:themeColor="text1" w:themeTint="FF" w:themeShade="FF"/>
-          <w:lang w:val="pt-PT"/>
-        </w:rPr>
-        <w:t xml:space="preserve">, quis egestas </w:t>
-      </w:r>
-      <w:r>
-        <w:rPr>
-          <w:rFonts w:ascii="Vollkorn" w:hAnsi="Vollkorn" w:cs="Open Sans"/>
-          <w:color w:val="000000" w:themeColor="text1" w:themeTint="FF" w:themeShade="FF"/>
-          <w:lang w:val="pt-PT"/>
-        </w:rPr>
-        <w:t>ipsum</w:t>
-      </w:r>
-      <w:r>
-        <w:rPr>
-          <w:rFonts w:ascii="Vollkorn" w:hAnsi="Vollkorn" w:cs="Open Sans"/>
-          <w:color w:val="000000" w:themeColor="text1" w:themeTint="FF" w:themeShade="FF"/>
-          <w:lang w:val="pt-PT"/>
-        </w:rPr>
-        <w:t xml:space="preserve">. </w:t>
-      </w:r>
-      <w:r>
-        <w:rPr>
-          <w:rFonts w:ascii="Vollkorn" w:hAnsi="Vollkorn" w:cs="Open Sans"/>
-          <w:color w:val="000000" w:themeColor="text1" w:themeTint="FF" w:themeShade="FF"/>
-          <w:lang w:val="pt-PT"/>
-        </w:rPr>
-        <w:t>Nunc</w:t>
-      </w:r>
-      <w:r>
-        <w:rPr>
-          <w:rFonts w:ascii="Vollkorn" w:hAnsi="Vollkorn" w:cs="Open Sans"/>
-          <w:color w:val="000000" w:themeColor="text1" w:themeTint="FF" w:themeShade="FF"/>
-          <w:lang w:val="pt-PT"/>
-        </w:rPr>
-        <w:t xml:space="preserve"> </w:t>
-      </w:r>
-      <w:r>
-        <w:rPr>
-          <w:rFonts w:ascii="Vollkorn" w:hAnsi="Vollkorn" w:cs="Open Sans"/>
-          <w:color w:val="000000" w:themeColor="text1" w:themeTint="FF" w:themeShade="FF"/>
-          <w:lang w:val="pt-PT"/>
-        </w:rPr>
-        <w:t>lobortis</w:t>
-      </w:r>
-      <w:r>
-        <w:rPr>
-          <w:rFonts w:ascii="Vollkorn" w:hAnsi="Vollkorn" w:cs="Open Sans"/>
-          <w:color w:val="000000" w:themeColor="text1" w:themeTint="FF" w:themeShade="FF"/>
-          <w:lang w:val="pt-PT"/>
-        </w:rPr>
-        <w:t xml:space="preserve">, </w:t>
-      </w:r>
-      <w:r>
-        <w:rPr>
-          <w:rFonts w:ascii="Vollkorn" w:hAnsi="Vollkorn" w:cs="Open Sans"/>
-          <w:color w:val="000000" w:themeColor="text1" w:themeTint="FF" w:themeShade="FF"/>
-          <w:lang w:val="pt-PT"/>
-        </w:rPr>
-        <w:t>nunc</w:t>
-      </w:r>
-      <w:r>
-        <w:rPr>
-          <w:rFonts w:ascii="Vollkorn" w:hAnsi="Vollkorn" w:cs="Open Sans"/>
-          <w:color w:val="000000" w:themeColor="text1" w:themeTint="FF" w:themeShade="FF"/>
-          <w:lang w:val="pt-PT"/>
-        </w:rPr>
-        <w:t xml:space="preserve"> vitae </w:t>
-      </w:r>
-      <w:r>
-        <w:rPr>
-          <w:rFonts w:ascii="Vollkorn" w:hAnsi="Vollkorn" w:cs="Open Sans"/>
-          <w:color w:val="000000" w:themeColor="text1" w:themeTint="FF" w:themeShade="FF"/>
-          <w:lang w:val="pt-PT"/>
-        </w:rPr>
-        <w:t>interdum</w:t>
-      </w:r>
-      <w:r>
-        <w:rPr>
-          <w:rFonts w:ascii="Vollkorn" w:hAnsi="Vollkorn" w:cs="Open Sans"/>
-          <w:color w:val="000000" w:themeColor="text1" w:themeTint="FF" w:themeShade="FF"/>
-          <w:lang w:val="pt-PT"/>
-        </w:rPr>
-        <w:t xml:space="preserve"> </w:t>
-      </w:r>
-      <w:r>
-        <w:rPr>
-          <w:rFonts w:ascii="Vollkorn" w:hAnsi="Vollkorn" w:cs="Open Sans"/>
-          <w:color w:val="000000" w:themeColor="text1" w:themeTint="FF" w:themeShade="FF"/>
-          <w:lang w:val="pt-PT"/>
-        </w:rPr>
-        <w:t>semper</w:t>
-      </w:r>
-      <w:r>
-        <w:rPr>
-          <w:rFonts w:ascii="Vollkorn" w:hAnsi="Vollkorn" w:cs="Open Sans"/>
-          <w:color w:val="000000" w:themeColor="text1" w:themeTint="FF" w:themeShade="FF"/>
-          <w:lang w:val="pt-PT"/>
-        </w:rPr>
-        <w:t xml:space="preserve">, </w:t>
-      </w:r>
-      <w:r>
-        <w:rPr>
-          <w:rFonts w:ascii="Vollkorn" w:hAnsi="Vollkorn" w:cs="Open Sans"/>
-          <w:color w:val="000000" w:themeColor="text1" w:themeTint="FF" w:themeShade="FF"/>
-          <w:lang w:val="pt-PT"/>
-        </w:rPr>
-        <w:t>lorem</w:t>
-      </w:r>
-      <w:r>
-        <w:rPr>
-          <w:rFonts w:ascii="Vollkorn" w:hAnsi="Vollkorn" w:cs="Open Sans"/>
-          <w:color w:val="000000" w:themeColor="text1" w:themeTint="FF" w:themeShade="FF"/>
-          <w:lang w:val="pt-PT"/>
-        </w:rPr>
-        <w:t xml:space="preserve"> </w:t>
-      </w:r>
-      <w:r>
-        <w:rPr>
-          <w:rFonts w:ascii="Vollkorn" w:hAnsi="Vollkorn" w:cs="Open Sans"/>
-          <w:color w:val="000000" w:themeColor="text1" w:themeTint="FF" w:themeShade="FF"/>
-          <w:lang w:val="pt-PT"/>
-        </w:rPr>
-        <w:t>ex</w:t>
-      </w:r>
-      <w:r>
-        <w:rPr>
-          <w:rFonts w:ascii="Vollkorn" w:hAnsi="Vollkorn" w:cs="Open Sans"/>
-          <w:color w:val="000000" w:themeColor="text1" w:themeTint="FF" w:themeShade="FF"/>
-          <w:lang w:val="pt-PT"/>
-        </w:rPr>
-        <w:t xml:space="preserve"> porta odio, a </w:t>
-      </w:r>
-      <w:r>
-        <w:rPr>
-          <w:rFonts w:ascii="Vollkorn" w:hAnsi="Vollkorn" w:cs="Open Sans"/>
-          <w:color w:val="000000" w:themeColor="text1" w:themeTint="FF" w:themeShade="FF"/>
-          <w:lang w:val="pt-PT"/>
-        </w:rPr>
-        <w:t>congue</w:t>
-      </w:r>
-      <w:r>
-        <w:rPr>
-          <w:rFonts w:ascii="Vollkorn" w:hAnsi="Vollkorn" w:cs="Open Sans"/>
-          <w:color w:val="000000" w:themeColor="text1" w:themeTint="FF" w:themeShade="FF"/>
-          <w:lang w:val="pt-PT"/>
-        </w:rPr>
-        <w:t xml:space="preserve"> </w:t>
-      </w:r>
-      <w:r>
-        <w:rPr>
-          <w:rFonts w:ascii="Vollkorn" w:hAnsi="Vollkorn" w:cs="Open Sans"/>
-          <w:color w:val="000000" w:themeColor="text1" w:themeTint="FF" w:themeShade="FF"/>
-          <w:lang w:val="pt-PT"/>
-        </w:rPr>
-        <w:t>lectus</w:t>
-      </w:r>
-      <w:r>
-        <w:rPr>
-          <w:rFonts w:ascii="Vollkorn" w:hAnsi="Vollkorn" w:cs="Open Sans"/>
-          <w:color w:val="000000" w:themeColor="text1" w:themeTint="FF" w:themeShade="FF"/>
-          <w:lang w:val="pt-PT"/>
-        </w:rPr>
-        <w:t xml:space="preserve"> </w:t>
-      </w:r>
-      <w:r>
-        <w:rPr>
-          <w:rFonts w:ascii="Vollkorn" w:hAnsi="Vollkorn" w:cs="Open Sans"/>
-          <w:color w:val="000000" w:themeColor="text1" w:themeTint="FF" w:themeShade="FF"/>
-          <w:lang w:val="pt-PT"/>
-        </w:rPr>
-        <w:t>dui</w:t>
-      </w:r>
-      <w:r>
-        <w:rPr>
-          <w:rFonts w:ascii="Vollkorn" w:hAnsi="Vollkorn" w:cs="Open Sans"/>
-          <w:color w:val="000000" w:themeColor="text1" w:themeTint="FF" w:themeShade="FF"/>
-          <w:lang w:val="pt-PT"/>
-        </w:rPr>
-        <w:t xml:space="preserve"> </w:t>
-      </w:r>
-      <w:r>
-        <w:rPr>
-          <w:rFonts w:ascii="Vollkorn" w:hAnsi="Vollkorn" w:cs="Open Sans"/>
-          <w:color w:val="000000" w:themeColor="text1" w:themeTint="FF" w:themeShade="FF"/>
-          <w:lang w:val="pt-PT"/>
-        </w:rPr>
-        <w:t>ac</w:t>
-      </w:r>
-      <w:r>
-        <w:rPr>
-          <w:rFonts w:ascii="Vollkorn" w:hAnsi="Vollkorn" w:cs="Open Sans"/>
-          <w:color w:val="000000" w:themeColor="text1" w:themeTint="FF" w:themeShade="FF"/>
-          <w:lang w:val="pt-PT"/>
-        </w:rPr>
-        <w:t xml:space="preserve"> magna. </w:t>
-      </w:r>
-      <w:r>
-        <w:rPr>
-          <w:rFonts w:ascii="Vollkorn" w:hAnsi="Vollkorn" w:cs="Open Sans"/>
-          <w:color w:val="000000" w:themeColor="text1" w:themeTint="FF" w:themeShade="FF"/>
-        </w:rPr>
-        <w:t xml:space="preserve">Sed </w:t>
-      </w:r>
-      <w:r>
-        <w:rPr>
-          <w:rFonts w:ascii="Vollkorn" w:hAnsi="Vollkorn" w:cs="Open Sans"/>
-          <w:color w:val="000000" w:themeColor="text1" w:themeTint="FF" w:themeShade="FF"/>
-        </w:rPr>
-        <w:t>sed</w:t>
-      </w:r>
-      <w:r>
-        <w:rPr>
-          <w:rFonts w:ascii="Vollkorn" w:hAnsi="Vollkorn" w:cs="Open Sans"/>
-          <w:color w:val="000000" w:themeColor="text1" w:themeTint="FF" w:themeShade="FF"/>
-        </w:rPr>
-        <w:t xml:space="preserve"> </w:t>
-      </w:r>
-      <w:r>
-        <w:rPr>
-          <w:rFonts w:ascii="Vollkorn" w:hAnsi="Vollkorn" w:cs="Open Sans"/>
-          <w:color w:val="000000" w:themeColor="text1" w:themeTint="FF" w:themeShade="FF"/>
-        </w:rPr>
-        <w:t>est</w:t>
-      </w:r>
-      <w:r>
-        <w:rPr>
-          <w:rFonts w:ascii="Vollkorn" w:hAnsi="Vollkorn" w:cs="Open Sans"/>
-          <w:color w:val="000000" w:themeColor="text1" w:themeTint="FF" w:themeShade="FF"/>
-        </w:rPr>
-        <w:t xml:space="preserve"> </w:t>
-      </w:r>
-      <w:r>
-        <w:rPr>
-          <w:rFonts w:ascii="Vollkorn" w:hAnsi="Vollkorn" w:cs="Open Sans"/>
-          <w:color w:val="000000" w:themeColor="text1" w:themeTint="FF" w:themeShade="FF"/>
-        </w:rPr>
-        <w:t>consectetur</w:t>
-      </w:r>
-      <w:r>
-        <w:rPr>
-          <w:rFonts w:ascii="Vollkorn" w:hAnsi="Vollkorn" w:cs="Open Sans"/>
-          <w:color w:val="000000" w:themeColor="text1" w:themeTint="FF" w:themeShade="FF"/>
-        </w:rPr>
-        <w:t xml:space="preserve">, </w:t>
-      </w:r>
-      <w:r>
-        <w:rPr>
-          <w:rFonts w:ascii="Vollkorn" w:hAnsi="Vollkorn" w:cs="Open Sans"/>
-          <w:color w:val="000000" w:themeColor="text1" w:themeTint="FF" w:themeShade="FF"/>
-        </w:rPr>
-        <w:t>bibendum</w:t>
-      </w:r>
-      <w:r>
-        <w:rPr>
-          <w:rFonts w:ascii="Vollkorn" w:hAnsi="Vollkorn" w:cs="Open Sans"/>
-          <w:color w:val="000000" w:themeColor="text1" w:themeTint="FF" w:themeShade="FF"/>
-        </w:rPr>
-        <w:t xml:space="preserve"> </w:t>
-      </w:r>
-      <w:r>
-        <w:rPr>
-          <w:rFonts w:ascii="Vollkorn" w:hAnsi="Vollkorn" w:cs="Open Sans"/>
-          <w:color w:val="000000" w:themeColor="text1" w:themeTint="FF" w:themeShade="FF"/>
-        </w:rPr>
-        <w:t>est</w:t>
-      </w:r>
-      <w:r>
-        <w:rPr>
-          <w:rFonts w:ascii="Vollkorn" w:hAnsi="Vollkorn" w:cs="Open Sans"/>
-          <w:color w:val="000000" w:themeColor="text1" w:themeTint="FF" w:themeShade="FF"/>
-        </w:rPr>
-        <w:t xml:space="preserve"> ac, maximus </w:t>
-      </w:r>
-      <w:r>
-        <w:rPr>
-          <w:rFonts w:ascii="Vollkorn" w:hAnsi="Vollkorn" w:cs="Open Sans"/>
-          <w:color w:val="000000" w:themeColor="text1" w:themeTint="FF" w:themeShade="FF"/>
-        </w:rPr>
-        <w:t>quam</w:t>
-      </w:r>
-      <w:r>
-        <w:rPr>
-          <w:rFonts w:ascii="Vollkorn" w:hAnsi="Vollkorn" w:cs="Open Sans"/>
-          <w:color w:val="000000" w:themeColor="text1" w:themeTint="FF" w:themeShade="FF"/>
-        </w:rPr>
-        <w:t xml:space="preserve">. Mauris </w:t>
-      </w:r>
-      <w:r>
-        <w:rPr>
-          <w:rFonts w:ascii="Vollkorn" w:hAnsi="Vollkorn" w:cs="Open Sans"/>
-          <w:color w:val="000000" w:themeColor="text1" w:themeTint="FF" w:themeShade="FF"/>
-        </w:rPr>
-        <w:t>elementum</w:t>
-      </w:r>
-      <w:r>
-        <w:rPr>
-          <w:rFonts w:ascii="Vollkorn" w:hAnsi="Vollkorn" w:cs="Open Sans"/>
-          <w:color w:val="000000" w:themeColor="text1" w:themeTint="FF" w:themeShade="FF"/>
-        </w:rPr>
-        <w:t xml:space="preserve"> dictum </w:t>
-      </w:r>
-      <w:r>
-        <w:rPr>
-          <w:rFonts w:ascii="Vollkorn" w:hAnsi="Vollkorn" w:cs="Open Sans"/>
-          <w:color w:val="000000" w:themeColor="text1" w:themeTint="FF" w:themeShade="FF"/>
-        </w:rPr>
-        <w:t>turpis</w:t>
-      </w:r>
-      <w:r>
-        <w:rPr>
-          <w:rFonts w:ascii="Vollkorn" w:hAnsi="Vollkorn" w:cs="Open Sans"/>
-          <w:color w:val="000000" w:themeColor="text1" w:themeTint="FF" w:themeShade="FF"/>
-        </w:rPr>
-        <w:t xml:space="preserve"> ac </w:t>
-      </w:r>
-      <w:r>
-        <w:rPr>
-          <w:rFonts w:ascii="Vollkorn" w:hAnsi="Vollkorn" w:cs="Open Sans"/>
-          <w:color w:val="000000" w:themeColor="text1" w:themeTint="FF" w:themeShade="FF"/>
-        </w:rPr>
-        <w:t>vehicula</w:t>
-      </w:r>
-      <w:r>
-        <w:rPr>
-          <w:rFonts w:ascii="Vollkorn" w:hAnsi="Vollkorn" w:cs="Open Sans"/>
-          <w:color w:val="000000" w:themeColor="text1" w:themeTint="FF" w:themeShade="FF"/>
-        </w:rPr>
-        <w:t xml:space="preserve">. </w:t>
-      </w:r>
-      <w:r>
-        <w:rPr>
-          <w:rFonts w:ascii="Vollkorn" w:hAnsi="Vollkorn" w:cs="Open Sans"/>
-          <w:color w:val="000000" w:themeColor="text1" w:themeTint="FF" w:themeShade="FF"/>
-          <w:lang w:val="pt-PT"/>
-        </w:rPr>
-        <w:t>Nullam</w:t>
-      </w:r>
-      <w:r>
-        <w:rPr>
-          <w:rFonts w:ascii="Vollkorn" w:hAnsi="Vollkorn" w:cs="Open Sans"/>
-          <w:color w:val="000000" w:themeColor="text1" w:themeTint="FF" w:themeShade="FF"/>
-          <w:lang w:val="pt-PT"/>
-        </w:rPr>
-        <w:t xml:space="preserve"> </w:t>
-      </w:r>
-      <w:r>
-        <w:rPr>
-          <w:rFonts w:ascii="Vollkorn" w:hAnsi="Vollkorn" w:cs="Open Sans"/>
-          <w:color w:val="000000" w:themeColor="text1" w:themeTint="FF" w:themeShade="FF"/>
-          <w:lang w:val="pt-PT"/>
-        </w:rPr>
-        <w:t>vel</w:t>
-      </w:r>
-      <w:r>
-        <w:rPr>
-          <w:rFonts w:ascii="Vollkorn" w:hAnsi="Vollkorn" w:cs="Open Sans"/>
-          <w:color w:val="000000" w:themeColor="text1" w:themeTint="FF" w:themeShade="FF"/>
-          <w:lang w:val="pt-PT"/>
-        </w:rPr>
-        <w:t xml:space="preserve"> </w:t>
-      </w:r>
-      <w:r>
-        <w:rPr>
-          <w:rFonts w:ascii="Vollkorn" w:hAnsi="Vollkorn" w:cs="Open Sans"/>
-          <w:color w:val="000000" w:themeColor="text1" w:themeTint="FF" w:themeShade="FF"/>
-          <w:lang w:val="pt-PT"/>
-        </w:rPr>
-        <w:t>luctus</w:t>
-      </w:r>
-      <w:r>
-        <w:rPr>
-          <w:rFonts w:ascii="Vollkorn" w:hAnsi="Vollkorn" w:cs="Open Sans"/>
-          <w:color w:val="000000" w:themeColor="text1" w:themeTint="FF" w:themeShade="FF"/>
-          <w:lang w:val="pt-PT"/>
-        </w:rPr>
-        <w:t xml:space="preserve"> </w:t>
-      </w:r>
-      <w:r>
-        <w:rPr>
-          <w:rFonts w:ascii="Vollkorn" w:hAnsi="Vollkorn" w:cs="Open Sans"/>
-          <w:color w:val="000000" w:themeColor="text1" w:themeTint="FF" w:themeShade="FF"/>
-          <w:lang w:val="pt-PT"/>
-        </w:rPr>
-        <w:t>metus</w:t>
-      </w:r>
-      <w:r>
-        <w:rPr>
-          <w:rFonts w:ascii="Vollkorn" w:hAnsi="Vollkorn" w:cs="Open Sans"/>
-          <w:color w:val="000000" w:themeColor="text1" w:themeTint="FF" w:themeShade="FF"/>
-          <w:lang w:val="pt-PT"/>
-        </w:rPr>
-        <w:t xml:space="preserve">. </w:t>
-      </w:r>
-      <w:r>
-        <w:rPr>
-          <w:rFonts w:ascii="Vollkorn" w:hAnsi="Vollkorn" w:cs="Open Sans"/>
-          <w:color w:val="000000" w:themeColor="text1" w:themeTint="FF" w:themeShade="FF"/>
-          <w:lang w:val="pt-PT"/>
-        </w:rPr>
-        <w:t>Suspendisse</w:t>
-      </w:r>
-      <w:r>
-        <w:rPr>
-          <w:rFonts w:ascii="Vollkorn" w:hAnsi="Vollkorn" w:cs="Open Sans"/>
-          <w:color w:val="000000" w:themeColor="text1" w:themeTint="FF" w:themeShade="FF"/>
-          <w:lang w:val="pt-PT"/>
-        </w:rPr>
-        <w:t xml:space="preserve"> </w:t>
-      </w:r>
-      <w:r>
-        <w:rPr>
-          <w:rFonts w:ascii="Vollkorn" w:hAnsi="Vollkorn" w:cs="Open Sans"/>
-          <w:color w:val="000000" w:themeColor="text1" w:themeTint="FF" w:themeShade="FF"/>
-          <w:lang w:val="pt-PT"/>
-        </w:rPr>
-        <w:t>dui</w:t>
-      </w:r>
-      <w:r>
-        <w:rPr>
-          <w:rFonts w:ascii="Vollkorn" w:hAnsi="Vollkorn" w:cs="Open Sans"/>
-          <w:color w:val="000000" w:themeColor="text1" w:themeTint="FF" w:themeShade="FF"/>
-          <w:lang w:val="pt-PT"/>
-        </w:rPr>
-        <w:t xml:space="preserve"> </w:t>
-      </w:r>
-      <w:r>
-        <w:rPr>
-          <w:rFonts w:ascii="Vollkorn" w:hAnsi="Vollkorn" w:cs="Open Sans"/>
-          <w:color w:val="000000" w:themeColor="text1" w:themeTint="FF" w:themeShade="FF"/>
-          <w:lang w:val="pt-PT"/>
-        </w:rPr>
-        <w:t>ipsum</w:t>
-      </w:r>
-      <w:r>
-        <w:rPr>
-          <w:rFonts w:ascii="Vollkorn" w:hAnsi="Vollkorn" w:cs="Open Sans"/>
-          <w:color w:val="000000" w:themeColor="text1" w:themeTint="FF" w:themeShade="FF"/>
-          <w:lang w:val="pt-PT"/>
-        </w:rPr>
-        <w:t xml:space="preserve">, </w:t>
-      </w:r>
-      <w:r>
-        <w:rPr>
-          <w:rFonts w:ascii="Vollkorn" w:hAnsi="Vollkorn" w:cs="Open Sans"/>
-          <w:color w:val="000000" w:themeColor="text1" w:themeTint="FF" w:themeShade="FF"/>
-          <w:lang w:val="pt-PT"/>
-        </w:rPr>
-        <w:t>pretium</w:t>
-      </w:r>
-      <w:r>
-        <w:rPr>
-          <w:rFonts w:ascii="Vollkorn" w:hAnsi="Vollkorn" w:cs="Open Sans"/>
-          <w:color w:val="000000" w:themeColor="text1" w:themeTint="FF" w:themeShade="FF"/>
-          <w:lang w:val="pt-PT"/>
-        </w:rPr>
-        <w:t xml:space="preserve"> </w:t>
-      </w:r>
-      <w:r>
-        <w:rPr>
-          <w:rFonts w:ascii="Vollkorn" w:hAnsi="Vollkorn" w:cs="Open Sans"/>
-          <w:color w:val="000000" w:themeColor="text1" w:themeTint="FF" w:themeShade="FF"/>
-          <w:lang w:val="pt-PT"/>
-        </w:rPr>
-        <w:t>at</w:t>
-      </w:r>
-      <w:r>
-        <w:rPr>
-          <w:rFonts w:ascii="Vollkorn" w:hAnsi="Vollkorn" w:cs="Open Sans"/>
-          <w:color w:val="000000" w:themeColor="text1" w:themeTint="FF" w:themeShade="FF"/>
-          <w:lang w:val="pt-PT"/>
-        </w:rPr>
-        <w:t xml:space="preserve"> </w:t>
-      </w:r>
-      <w:r>
-        <w:rPr>
-          <w:rFonts w:ascii="Vollkorn" w:hAnsi="Vollkorn" w:cs="Open Sans"/>
-          <w:color w:val="000000" w:themeColor="text1" w:themeTint="FF" w:themeShade="FF"/>
-          <w:lang w:val="pt-PT"/>
-        </w:rPr>
-        <w:t>diam</w:t>
-      </w:r>
-      <w:r>
-        <w:rPr>
-          <w:rFonts w:ascii="Vollkorn" w:hAnsi="Vollkorn" w:cs="Open Sans"/>
-          <w:color w:val="000000" w:themeColor="text1" w:themeTint="FF" w:themeShade="FF"/>
-          <w:lang w:val="pt-PT"/>
-        </w:rPr>
-        <w:t xml:space="preserve"> </w:t>
-      </w:r>
-      <w:r>
-        <w:rPr>
-          <w:rFonts w:ascii="Vollkorn" w:hAnsi="Vollkorn" w:cs="Open Sans"/>
-          <w:color w:val="000000" w:themeColor="text1" w:themeTint="FF" w:themeShade="FF"/>
-          <w:lang w:val="pt-PT"/>
-        </w:rPr>
-        <w:t>sit</w:t>
-      </w:r>
-      <w:r>
-        <w:rPr>
-          <w:rFonts w:ascii="Vollkorn" w:hAnsi="Vollkorn" w:cs="Open Sans"/>
-          <w:color w:val="000000" w:themeColor="text1" w:themeTint="FF" w:themeShade="FF"/>
-          <w:lang w:val="pt-PT"/>
-        </w:rPr>
-        <w:t xml:space="preserve"> </w:t>
-      </w:r>
-      <w:r>
-        <w:rPr>
-          <w:rFonts w:ascii="Vollkorn" w:hAnsi="Vollkorn" w:cs="Open Sans"/>
-          <w:color w:val="000000" w:themeColor="text1" w:themeTint="FF" w:themeShade="FF"/>
-          <w:lang w:val="pt-PT"/>
-        </w:rPr>
-        <w:t>amet</w:t>
-      </w:r>
-      <w:r>
-        <w:rPr>
-          <w:rFonts w:ascii="Vollkorn" w:hAnsi="Vollkorn" w:cs="Open Sans"/>
-          <w:color w:val="000000" w:themeColor="text1" w:themeTint="FF" w:themeShade="FF"/>
-          <w:lang w:val="pt-PT"/>
-        </w:rPr>
-        <w:t xml:space="preserve">, </w:t>
-      </w:r>
-      <w:r>
-        <w:rPr>
-          <w:rFonts w:ascii="Vollkorn" w:hAnsi="Vollkorn" w:cs="Open Sans"/>
-          <w:color w:val="000000" w:themeColor="text1" w:themeTint="FF" w:themeShade="FF"/>
-          <w:lang w:val="pt-PT"/>
-        </w:rPr>
-        <w:t>tincidunt</w:t>
-      </w:r>
-      <w:r>
-        <w:rPr>
-          <w:rFonts w:ascii="Vollkorn" w:hAnsi="Vollkorn" w:cs="Open Sans"/>
-          <w:color w:val="000000" w:themeColor="text1" w:themeTint="FF" w:themeShade="FF"/>
-          <w:lang w:val="pt-PT"/>
-        </w:rPr>
-        <w:t xml:space="preserve"> </w:t>
-      </w:r>
-      <w:r>
-        <w:rPr>
-          <w:rFonts w:ascii="Vollkorn" w:hAnsi="Vollkorn" w:cs="Open Sans"/>
-          <w:color w:val="000000" w:themeColor="text1" w:themeTint="FF" w:themeShade="FF"/>
-          <w:lang w:val="pt-PT"/>
-        </w:rPr>
-        <w:t>aliquam</w:t>
-      </w:r>
-      <w:r>
-        <w:rPr>
-          <w:rFonts w:ascii="Vollkorn" w:hAnsi="Vollkorn" w:cs="Open Sans"/>
-          <w:color w:val="000000" w:themeColor="text1" w:themeTint="FF" w:themeShade="FF"/>
-          <w:lang w:val="pt-PT"/>
-        </w:rPr>
-        <w:t xml:space="preserve"> </w:t>
-      </w:r>
-      <w:r>
-        <w:rPr>
-          <w:rFonts w:ascii="Vollkorn" w:hAnsi="Vollkorn" w:cs="Open Sans"/>
-          <w:color w:val="000000" w:themeColor="text1" w:themeTint="FF" w:themeShade="FF"/>
-          <w:lang w:val="pt-PT"/>
-        </w:rPr>
-        <w:t>metus</w:t>
-      </w:r>
-      <w:r>
-        <w:rPr>
-          <w:rFonts w:ascii="Vollkorn" w:hAnsi="Vollkorn" w:cs="Open Sans"/>
-          <w:color w:val="000000" w:themeColor="text1" w:themeTint="FF" w:themeShade="FF"/>
-          <w:lang w:val="pt-PT"/>
-        </w:rPr>
-        <w:t xml:space="preserve">. </w:t>
-      </w:r>
-      <w:r>
-        <w:rPr>
-          <w:rFonts w:ascii="Vollkorn" w:hAnsi="Vollkorn" w:cs="Open Sans"/>
-          <w:color w:val="000000" w:themeColor="text1" w:themeTint="FF" w:themeShade="FF"/>
-          <w:lang w:val="pt-PT"/>
-        </w:rPr>
-        <w:t>Etiam</w:t>
-      </w:r>
-      <w:r>
-        <w:rPr>
-          <w:rFonts w:ascii="Vollkorn" w:hAnsi="Vollkorn" w:cs="Open Sans"/>
-          <w:color w:val="000000" w:themeColor="text1" w:themeTint="FF" w:themeShade="FF"/>
-          <w:lang w:val="pt-PT"/>
-        </w:rPr>
-        <w:t xml:space="preserve"> </w:t>
-      </w:r>
-      <w:r>
-        <w:rPr>
-          <w:rFonts w:ascii="Vollkorn" w:hAnsi="Vollkorn" w:cs="Open Sans"/>
-          <w:color w:val="000000" w:themeColor="text1" w:themeTint="FF" w:themeShade="FF"/>
-          <w:lang w:val="pt-PT"/>
-        </w:rPr>
-        <w:t>sagittis</w:t>
-      </w:r>
-      <w:r>
-        <w:rPr>
-          <w:rFonts w:ascii="Vollkorn" w:hAnsi="Vollkorn" w:cs="Open Sans"/>
-          <w:color w:val="000000" w:themeColor="text1" w:themeTint="FF" w:themeShade="FF"/>
-          <w:lang w:val="pt-PT"/>
-        </w:rPr>
-        <w:t xml:space="preserve"> vitae </w:t>
-      </w:r>
-      <w:r>
-        <w:rPr>
-          <w:rFonts w:ascii="Vollkorn" w:hAnsi="Vollkorn" w:cs="Open Sans"/>
-          <w:color w:val="000000" w:themeColor="text1" w:themeTint="FF" w:themeShade="FF"/>
-          <w:lang w:val="pt-PT"/>
-        </w:rPr>
-        <w:t>velit</w:t>
-      </w:r>
-      <w:r>
-        <w:rPr>
-          <w:rFonts w:ascii="Vollkorn" w:hAnsi="Vollkorn" w:cs="Open Sans"/>
-          <w:color w:val="000000" w:themeColor="text1" w:themeTint="FF" w:themeShade="FF"/>
-          <w:lang w:val="pt-PT"/>
-        </w:rPr>
-        <w:t xml:space="preserve"> gravida </w:t>
-      </w:r>
-      <w:r>
-        <w:rPr>
-          <w:rFonts w:ascii="Vollkorn" w:hAnsi="Vollkorn" w:cs="Open Sans"/>
-          <w:color w:val="000000" w:themeColor="text1" w:themeTint="FF" w:themeShade="FF"/>
-          <w:lang w:val="pt-PT"/>
-        </w:rPr>
-        <w:t>mattis</w:t>
-      </w:r>
-      <w:r>
-        <w:rPr>
-          <w:rFonts w:ascii="Vollkorn" w:hAnsi="Vollkorn" w:cs="Open Sans"/>
-          <w:color w:val="000000" w:themeColor="text1" w:themeTint="FF" w:themeShade="FF"/>
-          <w:lang w:val="pt-PT"/>
-        </w:rPr>
-        <w:t xml:space="preserve">. </w:t>
-      </w:r>
-      <w:r>
-        <w:rPr>
-          <w:rFonts w:ascii="Vollkorn" w:hAnsi="Vollkorn" w:cs="Open Sans"/>
-          <w:color w:val="000000" w:themeColor="text1" w:themeTint="FF" w:themeShade="FF"/>
-          <w:lang w:val="pt-PT"/>
-        </w:rPr>
-        <w:t>Maecenas</w:t>
-      </w:r>
-      <w:r>
-        <w:rPr>
-          <w:rFonts w:ascii="Vollkorn" w:hAnsi="Vollkorn" w:cs="Open Sans"/>
-          <w:color w:val="000000" w:themeColor="text1" w:themeTint="FF" w:themeShade="FF"/>
-          <w:lang w:val="pt-PT"/>
-        </w:rPr>
-        <w:t xml:space="preserve"> ut </w:t>
-      </w:r>
-      <w:r>
-        <w:rPr>
-          <w:rFonts w:ascii="Vollkorn" w:hAnsi="Vollkorn" w:cs="Open Sans"/>
-          <w:color w:val="000000" w:themeColor="text1" w:themeTint="FF" w:themeShade="FF"/>
-          <w:lang w:val="pt-PT"/>
-        </w:rPr>
-        <w:t>diam</w:t>
-      </w:r>
-      <w:r>
-        <w:rPr>
-          <w:rFonts w:ascii="Vollkorn" w:hAnsi="Vollkorn" w:cs="Open Sans"/>
-          <w:color w:val="000000" w:themeColor="text1" w:themeTint="FF" w:themeShade="FF"/>
-          <w:lang w:val="pt-PT"/>
-        </w:rPr>
-        <w:t xml:space="preserve"> </w:t>
-      </w:r>
-      <w:r>
-        <w:rPr>
-          <w:rFonts w:ascii="Vollkorn" w:hAnsi="Vollkorn" w:cs="Open Sans"/>
-          <w:color w:val="000000" w:themeColor="text1" w:themeTint="FF" w:themeShade="FF"/>
-          <w:lang w:val="pt-PT"/>
-        </w:rPr>
-        <w:t>metus</w:t>
-      </w:r>
-      <w:r>
-        <w:rPr>
-          <w:rFonts w:ascii="Vollkorn" w:hAnsi="Vollkorn" w:cs="Open Sans"/>
-          <w:color w:val="000000" w:themeColor="text1" w:themeTint="FF" w:themeShade="FF"/>
-          <w:lang w:val="pt-PT"/>
-        </w:rPr>
-        <w:t xml:space="preserve">. </w:t>
-      </w:r>
-      <w:r>
-        <w:rPr>
-          <w:rFonts w:ascii="Vollkorn" w:hAnsi="Vollkorn" w:cs="Open Sans"/>
-          <w:color w:val="000000" w:themeColor="text1" w:themeTint="FF" w:themeShade="FF"/>
-          <w:lang w:val="pt-PT"/>
-        </w:rPr>
-        <w:t>Fusce</w:t>
-      </w:r>
-      <w:r>
-        <w:rPr>
-          <w:rFonts w:ascii="Vollkorn" w:hAnsi="Vollkorn" w:cs="Open Sans"/>
-          <w:color w:val="000000" w:themeColor="text1" w:themeTint="FF" w:themeShade="FF"/>
-          <w:lang w:val="pt-PT"/>
-        </w:rPr>
-        <w:t xml:space="preserve"> </w:t>
-      </w:r>
-      <w:r>
-        <w:rPr>
-          <w:rFonts w:ascii="Vollkorn" w:hAnsi="Vollkorn" w:cs="Open Sans"/>
-          <w:color w:val="000000" w:themeColor="text1" w:themeTint="FF" w:themeShade="FF"/>
-          <w:lang w:val="pt-PT"/>
-        </w:rPr>
-        <w:t>tempus</w:t>
-      </w:r>
-      <w:r>
-        <w:rPr>
-          <w:rFonts w:ascii="Vollkorn" w:hAnsi="Vollkorn" w:cs="Open Sans"/>
-          <w:color w:val="000000" w:themeColor="text1" w:themeTint="FF" w:themeShade="FF"/>
-          <w:lang w:val="pt-PT"/>
-        </w:rPr>
-        <w:t xml:space="preserve">, purus </w:t>
-      </w:r>
-      <w:r>
-        <w:rPr>
-          <w:rFonts w:ascii="Vollkorn" w:hAnsi="Vollkorn" w:cs="Open Sans"/>
-          <w:color w:val="000000" w:themeColor="text1" w:themeTint="FF" w:themeShade="FF"/>
-          <w:lang w:val="pt-PT"/>
-        </w:rPr>
-        <w:t>ac</w:t>
-      </w:r>
-      <w:r>
-        <w:rPr>
-          <w:rFonts w:ascii="Vollkorn" w:hAnsi="Vollkorn" w:cs="Open Sans"/>
-          <w:color w:val="000000" w:themeColor="text1" w:themeTint="FF" w:themeShade="FF"/>
-          <w:lang w:val="pt-PT"/>
-        </w:rPr>
-        <w:t xml:space="preserve"> </w:t>
-      </w:r>
-      <w:r>
-        <w:rPr>
-          <w:rFonts w:ascii="Vollkorn" w:hAnsi="Vollkorn" w:cs="Open Sans"/>
-          <w:color w:val="000000" w:themeColor="text1" w:themeTint="FF" w:themeShade="FF"/>
-          <w:lang w:val="pt-PT"/>
-        </w:rPr>
-        <w:t>bibendum</w:t>
-      </w:r>
-      <w:r>
-        <w:rPr>
-          <w:rFonts w:ascii="Vollkorn" w:hAnsi="Vollkorn" w:cs="Open Sans"/>
-          <w:color w:val="000000" w:themeColor="text1" w:themeTint="FF" w:themeShade="FF"/>
-          <w:lang w:val="pt-PT"/>
-        </w:rPr>
-        <w:t xml:space="preserve"> </w:t>
-      </w:r>
-      <w:r>
-        <w:rPr>
-          <w:rFonts w:ascii="Vollkorn" w:hAnsi="Vollkorn" w:cs="Open Sans"/>
-          <w:color w:val="000000" w:themeColor="text1" w:themeTint="FF" w:themeShade="FF"/>
-          <w:lang w:val="pt-PT"/>
-        </w:rPr>
-        <w:t>maximus</w:t>
-      </w:r>
-      <w:r>
-        <w:rPr>
-          <w:rFonts w:ascii="Vollkorn" w:hAnsi="Vollkorn" w:cs="Open Sans"/>
-          <w:color w:val="000000" w:themeColor="text1" w:themeTint="FF" w:themeShade="FF"/>
-          <w:lang w:val="pt-PT"/>
-        </w:rPr>
-        <w:t xml:space="preserve">, massa </w:t>
-      </w:r>
-      <w:r>
-        <w:rPr>
-          <w:rFonts w:ascii="Vollkorn" w:hAnsi="Vollkorn" w:cs="Open Sans"/>
-          <w:color w:val="000000" w:themeColor="text1" w:themeTint="FF" w:themeShade="FF"/>
-          <w:lang w:val="pt-PT"/>
-        </w:rPr>
-        <w:t>velit</w:t>
-      </w:r>
-      <w:r>
-        <w:rPr>
-          <w:rFonts w:ascii="Vollkorn" w:hAnsi="Vollkorn" w:cs="Open Sans"/>
-          <w:color w:val="000000" w:themeColor="text1" w:themeTint="FF" w:themeShade="FF"/>
-          <w:lang w:val="pt-PT"/>
-        </w:rPr>
-        <w:t xml:space="preserve"> </w:t>
-      </w:r>
-      <w:r>
-        <w:rPr>
-          <w:rFonts w:ascii="Vollkorn" w:hAnsi="Vollkorn" w:cs="Open Sans"/>
-          <w:color w:val="000000" w:themeColor="text1" w:themeTint="FF" w:themeShade="FF"/>
-          <w:lang w:val="pt-PT"/>
-        </w:rPr>
-        <w:t>semper</w:t>
-      </w:r>
-      <w:r>
-        <w:rPr>
-          <w:rFonts w:ascii="Vollkorn" w:hAnsi="Vollkorn" w:cs="Open Sans"/>
-          <w:color w:val="000000" w:themeColor="text1" w:themeTint="FF" w:themeShade="FF"/>
-          <w:lang w:val="pt-PT"/>
-        </w:rPr>
-        <w:t xml:space="preserve"> </w:t>
-      </w:r>
-      <w:r>
-        <w:rPr>
-          <w:rFonts w:ascii="Vollkorn" w:hAnsi="Vollkorn" w:cs="Open Sans"/>
-          <w:color w:val="000000" w:themeColor="text1" w:themeTint="FF" w:themeShade="FF"/>
-          <w:lang w:val="pt-PT"/>
-        </w:rPr>
-        <w:t>tellus</w:t>
-      </w:r>
-      <w:r>
-        <w:rPr>
-          <w:rFonts w:ascii="Vollkorn" w:hAnsi="Vollkorn" w:cs="Open Sans"/>
-          <w:color w:val="000000" w:themeColor="text1" w:themeTint="FF" w:themeShade="FF"/>
-          <w:lang w:val="pt-PT"/>
-        </w:rPr>
-        <w:t xml:space="preserve">, </w:t>
-      </w:r>
-      <w:r>
-        <w:rPr>
-          <w:rFonts w:ascii="Vollkorn" w:hAnsi="Vollkorn" w:cs="Open Sans"/>
-          <w:color w:val="000000" w:themeColor="text1" w:themeTint="FF" w:themeShade="FF"/>
-          <w:lang w:val="pt-PT"/>
-        </w:rPr>
-        <w:t>at</w:t>
-      </w:r>
-      <w:r>
-        <w:rPr>
-          <w:rFonts w:ascii="Vollkorn" w:hAnsi="Vollkorn" w:cs="Open Sans"/>
-          <w:color w:val="000000" w:themeColor="text1" w:themeTint="FF" w:themeShade="FF"/>
-          <w:lang w:val="pt-PT"/>
-        </w:rPr>
-        <w:t xml:space="preserve"> </w:t>
-      </w:r>
-      <w:r>
-        <w:rPr>
-          <w:rFonts w:ascii="Vollkorn" w:hAnsi="Vollkorn" w:cs="Open Sans"/>
-          <w:color w:val="000000" w:themeColor="text1" w:themeTint="FF" w:themeShade="FF"/>
-          <w:lang w:val="pt-PT"/>
-        </w:rPr>
-        <w:t>vestibulum</w:t>
-      </w:r>
-      <w:r>
-        <w:rPr>
-          <w:rFonts w:ascii="Vollkorn" w:hAnsi="Vollkorn" w:cs="Open Sans"/>
-          <w:color w:val="000000" w:themeColor="text1" w:themeTint="FF" w:themeShade="FF"/>
-          <w:lang w:val="pt-PT"/>
-        </w:rPr>
-        <w:t xml:space="preserve"> </w:t>
-      </w:r>
-      <w:r>
-        <w:rPr>
-          <w:rFonts w:ascii="Vollkorn" w:hAnsi="Vollkorn" w:cs="Open Sans"/>
-          <w:color w:val="000000" w:themeColor="text1" w:themeTint="FF" w:themeShade="FF"/>
-          <w:lang w:val="pt-PT"/>
-        </w:rPr>
-        <w:t>ligula</w:t>
-      </w:r>
-      <w:r>
-        <w:rPr>
-          <w:rFonts w:ascii="Vollkorn" w:hAnsi="Vollkorn" w:cs="Open Sans"/>
-          <w:color w:val="000000" w:themeColor="text1" w:themeTint="FF" w:themeShade="FF"/>
-          <w:lang w:val="pt-PT"/>
-        </w:rPr>
-        <w:t xml:space="preserve"> libero ut augue. </w:t>
-      </w:r>
-      <w:r>
-        <w:rPr>
-          <w:rFonts w:ascii="Vollkorn" w:hAnsi="Vollkorn" w:cs="Open Sans"/>
-          <w:color w:val="000000" w:themeColor="text1" w:themeTint="FF" w:themeShade="FF"/>
-        </w:rPr>
-        <w:t>Aliquam</w:t>
-      </w:r>
-      <w:r>
-        <w:rPr>
-          <w:rFonts w:ascii="Vollkorn" w:hAnsi="Vollkorn" w:cs="Open Sans"/>
-          <w:color w:val="000000" w:themeColor="text1" w:themeTint="FF" w:themeShade="FF"/>
-        </w:rPr>
-        <w:t xml:space="preserve"> </w:t>
-      </w:r>
-      <w:r>
-        <w:rPr>
-          <w:rFonts w:ascii="Vollkorn" w:hAnsi="Vollkorn" w:cs="Open Sans"/>
-          <w:color w:val="000000" w:themeColor="text1" w:themeTint="FF" w:themeShade="FF"/>
-        </w:rPr>
-        <w:t>erat</w:t>
-      </w:r>
-      <w:r>
-        <w:rPr>
-          <w:rFonts w:ascii="Vollkorn" w:hAnsi="Vollkorn" w:cs="Open Sans"/>
-          <w:color w:val="000000" w:themeColor="text1" w:themeTint="FF" w:themeShade="FF"/>
-        </w:rPr>
-        <w:t xml:space="preserve"> </w:t>
-      </w:r>
-      <w:r>
-        <w:rPr>
-          <w:rFonts w:ascii="Vollkorn" w:hAnsi="Vollkorn" w:cs="Open Sans"/>
-          <w:color w:val="000000" w:themeColor="text1" w:themeTint="FF" w:themeShade="FF"/>
-        </w:rPr>
-        <w:t>volutpat</w:t>
-      </w:r>
-      <w:r>
-        <w:rPr>
-          <w:rFonts w:ascii="Vollkorn" w:hAnsi="Vollkorn" w:cs="Open Sans"/>
-          <w:color w:val="000000" w:themeColor="text1" w:themeTint="FF" w:themeShade="FF"/>
-        </w:rPr>
-        <w:t xml:space="preserve">. Donec </w:t>
-      </w:r>
-      <w:r>
-        <w:rPr>
-          <w:rFonts w:ascii="Vollkorn" w:hAnsi="Vollkorn" w:cs="Open Sans"/>
-          <w:color w:val="000000" w:themeColor="text1" w:themeTint="FF" w:themeShade="FF"/>
-        </w:rPr>
-        <w:t>posuere</w:t>
-      </w:r>
-      <w:r>
-        <w:rPr>
-          <w:rFonts w:ascii="Vollkorn" w:hAnsi="Vollkorn" w:cs="Open Sans"/>
-          <w:color w:val="000000" w:themeColor="text1" w:themeTint="FF" w:themeShade="FF"/>
-        </w:rPr>
-        <w:t xml:space="preserve"> </w:t>
-      </w:r>
-      <w:r>
-        <w:rPr>
-          <w:rFonts w:ascii="Vollkorn" w:hAnsi="Vollkorn" w:cs="Open Sans"/>
-          <w:color w:val="000000" w:themeColor="text1" w:themeTint="FF" w:themeShade="FF"/>
-        </w:rPr>
-        <w:t>feugiat</w:t>
-      </w:r>
-      <w:r>
-        <w:rPr>
-          <w:rFonts w:ascii="Vollkorn" w:hAnsi="Vollkorn" w:cs="Open Sans"/>
-          <w:color w:val="000000" w:themeColor="text1" w:themeTint="FF" w:themeShade="FF"/>
-        </w:rPr>
-        <w:t xml:space="preserve"> </w:t>
-      </w:r>
-      <w:r>
-        <w:rPr>
-          <w:rFonts w:ascii="Vollkorn" w:hAnsi="Vollkorn" w:cs="Open Sans"/>
-          <w:color w:val="000000" w:themeColor="text1" w:themeTint="FF" w:themeShade="FF"/>
-        </w:rPr>
-        <w:t>nibh</w:t>
-      </w:r>
-      <w:r>
-        <w:rPr>
-          <w:rFonts w:ascii="Vollkorn" w:hAnsi="Vollkorn" w:cs="Open Sans"/>
-          <w:color w:val="000000" w:themeColor="text1" w:themeTint="FF" w:themeShade="FF"/>
-        </w:rPr>
-        <w:t xml:space="preserve">, sit </w:t>
-      </w:r>
-      <w:r>
-        <w:rPr>
-          <w:rFonts w:ascii="Vollkorn" w:hAnsi="Vollkorn" w:cs="Open Sans"/>
-          <w:color w:val="000000" w:themeColor="text1" w:themeTint="FF" w:themeShade="FF"/>
-        </w:rPr>
-        <w:t>amet</w:t>
-      </w:r>
-      <w:r>
-        <w:rPr>
-          <w:rFonts w:ascii="Vollkorn" w:hAnsi="Vollkorn" w:cs="Open Sans"/>
-          <w:color w:val="000000" w:themeColor="text1" w:themeTint="FF" w:themeShade="FF"/>
-        </w:rPr>
-        <w:t xml:space="preserve"> pulvinar </w:t>
-      </w:r>
-      <w:r>
-        <w:rPr>
-          <w:rFonts w:ascii="Vollkorn" w:hAnsi="Vollkorn" w:cs="Open Sans"/>
-          <w:color w:val="000000" w:themeColor="text1" w:themeTint="FF" w:themeShade="FF"/>
-        </w:rPr>
-        <w:t>orci</w:t>
-      </w:r>
-      <w:r>
-        <w:rPr>
-          <w:rFonts w:ascii="Vollkorn" w:hAnsi="Vollkorn" w:cs="Open Sans"/>
-          <w:color w:val="000000" w:themeColor="text1" w:themeTint="FF" w:themeShade="FF"/>
-        </w:rPr>
-        <w:t xml:space="preserve"> </w:t>
-      </w:r>
-      <w:r>
-        <w:rPr>
-          <w:rFonts w:ascii="Vollkorn" w:hAnsi="Vollkorn" w:cs="Open Sans"/>
-          <w:color w:val="000000" w:themeColor="text1" w:themeTint="FF" w:themeShade="FF"/>
-        </w:rPr>
-        <w:t>viverra</w:t>
-      </w:r>
-      <w:r>
-        <w:rPr>
-          <w:rFonts w:ascii="Vollkorn" w:hAnsi="Vollkorn" w:cs="Open Sans"/>
-          <w:color w:val="000000" w:themeColor="text1" w:themeTint="FF" w:themeShade="FF"/>
-        </w:rPr>
-        <w:t xml:space="preserve"> in.</w:t>
+        </w:rPr>
+        <w:t>Aliquam erat volutpat. Donec posuere feugiat nibh, sit amet pulvinar orci viverra in.</w:t>
       </w:r>
     </w:p>
     <w:p>

</xml_diff>